<commit_message>
update gitignore and tutorials
</commit_message>
<xml_diff>
--- a/Test fonts.docx
+++ b/Test fonts.docx
@@ -221,17 +221,7 @@
           <w:sz w:val="24"/>
           <w:szCs w:val="24"/>
         </w:rPr>
-        <w:t>Inco</w:t>
-      </w:r>
-      <w:bookmarkStart w:id="0" w:name="_GoBack"/>
-      <w:bookmarkEnd w:id="0"/>
-      <w:r>
-        <w:rPr>
-          <w:rFonts w:hint="default" w:ascii="Inconsolata" w:hAnsi="Inconsolata" w:cs="Inconsolata"/>
-          <w:sz w:val="24"/>
-          <w:szCs w:val="24"/>
-        </w:rPr>
-        <w:t xml:space="preserve">nsolata </w:t>
+        <w:t xml:space="preserve">Inconsolata </w:t>
       </w:r>
     </w:p>
     <w:p>
@@ -406,22 +396,6 @@
           <w:szCs w:val="24"/>
         </w:rPr>
         <w:t xml:space="preserve"> </w:t>
-      </w:r>
-      <w:r>
-        <w:rPr>
-          <w:rFonts w:hint="default"/>
-          <w:sz w:val="24"/>
-          <w:szCs w:val="24"/>
-        </w:rPr>
-        <w:t xml:space="preserve">  &gt;  </w:t>
-      </w:r>
-      <w:r>
-        <w:rPr>
-          <w:rFonts w:hint="default" w:ascii="Tempus Sans ITC" w:hAnsi="Tempus Sans ITC" w:cs="Tempus Sans ITC"/>
-          <w:sz w:val="24"/>
-          <w:szCs w:val="24"/>
-        </w:rPr>
-        <w:t>TEmpus Sans ITC</w:t>
       </w:r>
     </w:p>
     <w:p>
@@ -499,16 +473,11 @@
     </w:p>
     <w:p>
       <w:pPr>
-        <w:pStyle w:val="4"/>
-        <w:keepNext w:val="0"/>
-        <w:keepLines w:val="0"/>
-        <w:widowControl/>
-        <w:suppressLineNumbers w:val="0"/>
-        <w:spacing w:before="0" w:beforeAutospacing="0" w:after="0" w:afterAutospacing="0"/>
-        <w:ind w:left="0" w:right="0" w:firstLine="0"/>
-        <w:rPr>
-          <w:sz w:val="24"/>
-          <w:szCs w:val="24"/>
+        <w:rPr>
+          <w:rFonts w:hint="default"/>
+          <w:sz w:val="24"/>
+          <w:szCs w:val="24"/>
+          <w:lang/>
         </w:rPr>
       </w:pPr>
       <w:r>
@@ -551,6 +520,33 @@
         </w:rPr>
         <w:t>TeXGyreTermes</w:t>
       </w:r>
+      <w:r>
+        <w:rPr>
+          <w:rFonts w:hint="default" w:ascii="TeXGyreTermes" w:hAnsi="TeXGyreTermes" w:cs="TeXGyreTermes"/>
+          <w:sz w:val="24"/>
+          <w:szCs w:val="24"/>
+          <w:lang/>
+        </w:rPr>
+        <w:t xml:space="preserve"> &gt; </w:t>
+      </w:r>
+      <w:r>
+        <w:rPr>
+          <w:rFonts w:hint="default" w:ascii="BPG Gorda GPL&amp;GNU" w:hAnsi="BPG Gorda GPL&amp;GNU" w:cs="BPG Gorda GPL&amp;GNU"/>
+          <w:sz w:val="24"/>
+          <w:szCs w:val="24"/>
+        </w:rPr>
+        <w:t>BPG Go</w:t>
+      </w:r>
+      <w:bookmarkStart w:id="0" w:name="_GoBack"/>
+      <w:bookmarkEnd w:id="0"/>
+      <w:r>
+        <w:rPr>
+          <w:rFonts w:hint="default" w:ascii="BPG Gorda GPL&amp;GNU" w:hAnsi="BPG Gorda GPL&amp;GNU" w:cs="BPG Gorda GPL&amp;GNU"/>
+          <w:sz w:val="24"/>
+          <w:szCs w:val="24"/>
+        </w:rPr>
+        <w:t>rda GPL&amp;GNU</w:t>
+      </w:r>
     </w:p>
     <w:p>
       <w:pPr>
@@ -818,6 +814,7 @@
           <w:rFonts w:hint="default"/>
           <w:sz w:val="24"/>
           <w:szCs w:val="24"/>
+          <w:lang/>
         </w:rPr>
       </w:pPr>
       <w:r>
@@ -843,6 +840,41 @@
           <w:szCs w:val="24"/>
         </w:rPr>
         <w:t>EB Garamond 12</w:t>
+      </w:r>
+      <w:r>
+        <w:rPr>
+          <w:rFonts w:hint="default" w:ascii="EB Garamond 12" w:hAnsi="EB Garamond 12" w:cs="EB Garamond 12"/>
+          <w:sz w:val="24"/>
+          <w:szCs w:val="24"/>
+          <w:lang/>
+        </w:rPr>
+        <w:t xml:space="preserve"> &gt;  </w:t>
+      </w:r>
+      <w:r>
+        <w:rPr>
+          <w:rFonts w:hint="default" w:ascii="EB Garamond 08" w:hAnsi="EB Garamond 08" w:cs="EB Garamond 08"/>
+          <w:sz w:val="24"/>
+          <w:szCs w:val="24"/>
+          <w:lang/>
+        </w:rPr>
+        <w:t xml:space="preserve">EB Garamond 08 &gt; </w:t>
+      </w:r>
+      <w:r>
+        <w:rPr>
+          <w:rFonts w:hint="default" w:ascii="EB Garamond 12 All SC" w:hAnsi="EB Garamond 12 All SC" w:cs="EB Garamond 12 All SC"/>
+          <w:sz w:val="24"/>
+          <w:szCs w:val="24"/>
+        </w:rPr>
+        <w:t>EB Garamond</w:t>
+      </w:r>
+      <w:r>
+        <w:rPr>
+          <w:rFonts w:hint="default" w:ascii="EB Garamond 12 All SC" w:hAnsi="EB Garamond 12 All SC" w:cs="EB Garamond 12 All SC"/>
+          <w:sz w:val="24"/>
+          <w:szCs w:val="24"/>
+          <w:lang/>
+        </w:rPr>
+        <w:t xml:space="preserve"> ALL SC</w:t>
       </w:r>
     </w:p>
     <w:p>
@@ -942,7 +974,7 @@
           <w:sz w:val="24"/>
           <w:szCs w:val="24"/>
         </w:rPr>
-        <w:t xml:space="preserve">URW Gothic  &gt; </w:t>
+        <w:t xml:space="preserve">URW Gothic </w:t>
       </w:r>
     </w:p>
     <w:p>
@@ -1086,58 +1118,65 @@
           <w:rFonts w:hint="default" w:ascii="URW Gothic" w:hAnsi="URW Gothic" w:cs="URW Gothic"/>
           <w:sz w:val="24"/>
           <w:szCs w:val="24"/>
+        </w:rPr>
+      </w:pPr>
+      <w:r>
+        <w:rPr>
+          <w:rFonts w:hint="default" w:ascii="Consolas" w:hAnsi="Consolas" w:cs="Consolas"/>
+          <w:sz w:val="24"/>
+          <w:szCs w:val="24"/>
+        </w:rPr>
+        <w:t>Consolas            &gt;</w:t>
+      </w:r>
+      <w:r>
+        <w:rPr>
+          <w:rFonts w:hint="default" w:ascii="URW Gothic" w:hAnsi="URW Gothic" w:cs="URW Gothic"/>
+          <w:sz w:val="24"/>
+          <w:szCs w:val="24"/>
+        </w:rPr>
+        <w:t xml:space="preserve">   </w:t>
+      </w:r>
+      <w:r>
+        <w:rPr>
+          <w:rFonts w:hint="default" w:ascii="JetBrains Mono" w:hAnsi="JetBrains Mono" w:cs="JetBrains Mono"/>
+          <w:sz w:val="24"/>
+          <w:szCs w:val="24"/>
+        </w:rPr>
+        <w:t>JetBrains Mono</w:t>
+      </w:r>
+      <w:r>
+        <w:rPr>
+          <w:rFonts w:hint="default" w:ascii="IBM Plex Mono" w:hAnsi="IBM Plex Mono" w:cs="IBM Plex Mono"/>
+          <w:sz w:val="24"/>
+          <w:szCs w:val="24"/>
+        </w:rPr>
+        <w:t xml:space="preserve"> &gt; </w:t>
+      </w:r>
+      <w:r>
+        <w:rPr>
+          <w:rFonts w:hint="default" w:ascii="DejaVu Sans Mono" w:hAnsi="DejaVu Sans Mono" w:cs="DejaVu Sans Mono"/>
+          <w:sz w:val="24"/>
+          <w:szCs w:val="24"/>
+        </w:rPr>
+        <w:t>DejaVu Sans Mono</w:t>
+      </w:r>
+    </w:p>
+    <w:p>
+      <w:pPr>
+        <w:rPr>
+          <w:rFonts w:hint="default" w:ascii="URW Gothic" w:hAnsi="URW Gothic" w:cs="URW Gothic"/>
+          <w:sz w:val="24"/>
+          <w:szCs w:val="24"/>
+        </w:rPr>
+      </w:pPr>
+    </w:p>
+    <w:p>
+      <w:pPr>
+        <w:rPr>
+          <w:rFonts w:hint="default" w:ascii="URW Gothic" w:hAnsi="URW Gothic" w:cs="URW Gothic"/>
+          <w:sz w:val="24"/>
+          <w:szCs w:val="24"/>
           <w:lang/>
-        </w:rPr>
-      </w:pPr>
-      <w:r>
-        <w:rPr>
-          <w:rFonts w:hint="default" w:ascii="Consolas" w:hAnsi="Consolas" w:cs="Consolas"/>
-          <w:sz w:val="24"/>
-          <w:szCs w:val="24"/>
-        </w:rPr>
-        <w:t>Consolas            &gt;</w:t>
-      </w:r>
-      <w:r>
-        <w:rPr>
-          <w:rFonts w:hint="default" w:ascii="URW Gothic" w:hAnsi="URW Gothic" w:cs="URW Gothic"/>
-          <w:sz w:val="24"/>
-          <w:szCs w:val="24"/>
-        </w:rPr>
-        <w:t xml:space="preserve">   </w:t>
-      </w:r>
-      <w:r>
-        <w:rPr>
-          <w:rFonts w:hint="default" w:ascii="JetBrains Mono" w:hAnsi="JetBrains Mono" w:cs="JetBrains Mono"/>
-          <w:sz w:val="24"/>
-          <w:szCs w:val="24"/>
-        </w:rPr>
-        <w:t>JetBrains Mono</w:t>
-      </w:r>
-      <w:r>
-        <w:rPr>
-          <w:rFonts w:hint="default" w:ascii="IBM Plex Mono" w:hAnsi="IBM Plex Mono" w:cs="IBM Plex Mono"/>
-          <w:sz w:val="24"/>
-          <w:szCs w:val="24"/>
-          <w:lang/>
-        </w:rPr>
-        <w:t xml:space="preserve"> &gt; </w:t>
-      </w:r>
-      <w:r>
-        <w:rPr>
-          <w:rFonts w:hint="default" w:ascii="DejaVu Sans Mono" w:hAnsi="DejaVu Sans Mono" w:cs="DejaVu Sans Mono"/>
-          <w:sz w:val="24"/>
-          <w:szCs w:val="24"/>
-          <w:lang/>
-        </w:rPr>
-        <w:t>DejaVu Sans Mono</w:t>
-      </w:r>
-    </w:p>
-    <w:p>
-      <w:pPr>
-        <w:rPr>
-          <w:rFonts w:hint="default" w:ascii="URW Gothic" w:hAnsi="URW Gothic" w:cs="URW Gothic"/>
-          <w:sz w:val="24"/>
-          <w:szCs w:val="24"/>
         </w:rPr>
       </w:pPr>
     </w:p>

</xml_diff>